<commit_message>
Clase 5 Practica Funciones+ES AGA
</commit_message>
<xml_diff>
--- a/Fisica/2021_B_BERNARD_TPN2.docx
+++ b/Fisica/2021_B_BERNARD_TPN2.docx
@@ -590,9 +590,18 @@
     </w:p>
     <w:p>
       <w:pPr>
+        <w:jc w:val="left"/>
+      </w:pPr>
+      <w:r>
+        <w:br w:type="page"/>
+      </w:r>
+    </w:p>
+    <w:p>
+      <w:pPr>
         <w:pStyle w:val="Heading2"/>
       </w:pPr>
       <w:r>
+        <w:lastRenderedPageBreak/>
         <w:t>Calculo por método directo</w:t>
       </w:r>
     </w:p>
@@ -646,16 +655,7 @@
           <w:sz w:val="22"/>
           <w:szCs w:val="22"/>
         </w:rPr>
-        <w:t xml:space="preserve">. Como es posible que el plano central </w:t>
-      </w:r>
-      <w:r>
-        <w:rPr>
-          <w:rFonts w:ascii="Tahoma" w:hAnsi="Tahoma" w:cs="Tahoma"/>
-          <w:sz w:val="22"/>
-          <w:szCs w:val="22"/>
-        </w:rPr>
-        <w:lastRenderedPageBreak/>
-        <w:t>de la lent</w:t>
+        <w:t>. Como es posible que el plano central de la lent</w:t>
       </w:r>
       <w:r>
         <w:rPr>
@@ -810,6 +810,14 @@
           <w:szCs w:val="22"/>
         </w:rPr>
         <w:t>En este caso la pantalla blanca estaba posicionada sobre el riel en la marca 115 cm mientras que la imagen (una flecha) estaba posicionada en la marca de 15 cm. Teniendo en cuenta esto y que se dejaran fijos durante toda la experiencia podemos ya afirmar que la distancia entre el objeto y donde formaremos la imagen será de 100cm</w:t>
+      </w:r>
+      <w:r>
+        <w:rPr>
+          <w:rFonts w:ascii="Tahoma" w:hAnsi="Tahoma" w:cs="Tahoma"/>
+          <w:sz w:val="22"/>
+          <w:szCs w:val="22"/>
+        </w:rPr>
+        <w:t xml:space="preserve"> (a)</w:t>
       </w:r>
       <w:r>
         <w:rPr>
@@ -1040,9 +1048,9 @@
           <w:noProof/>
         </w:rPr>
         <w:drawing>
-          <wp:inline distT="0" distB="0" distL="0" distR="0" wp14:anchorId="5D8C53CE" wp14:editId="7CF65BF8">
-            <wp:extent cx="5924550" cy="2476500"/>
-            <wp:effectExtent l="0" t="0" r="0" b="0"/>
+          <wp:inline distT="0" distB="0" distL="0" distR="0" wp14:anchorId="5D8C53CE" wp14:editId="4A155004">
+            <wp:extent cx="5996763" cy="1999615"/>
+            <wp:effectExtent l="0" t="0" r="4445" b="635"/>
             <wp:docPr id="3" name="Picture 3"/>
             <wp:cNvGraphicFramePr>
               <a:graphicFrameLocks xmlns:a="http://schemas.openxmlformats.org/drawingml/2006/main" noChangeAspect="1"/>
@@ -1063,7 +1071,7 @@
                   <pic:spPr>
                     <a:xfrm>
                       <a:off x="0" y="0"/>
-                      <a:ext cx="5924550" cy="2476500"/>
+                      <a:ext cx="6016857" cy="2006315"/>
                     </a:xfrm>
                     <a:prstGeom prst="rect">
                       <a:avLst/>
@@ -1145,7 +1153,7 @@
           </m:r>
           <m:r>
             <m:rPr>
-              <m:sty m:val="bi"/>
+              <m:sty m:val="p"/>
             </m:rPr>
             <w:rPr>
               <w:rFonts w:ascii="Cambria Math" w:hAnsi="Cambria Math"/>
@@ -1158,21 +1166,12 @@
             <w:rPr>
               <w:rFonts w:ascii="Cambria Math" w:hAnsi="Cambria Math"/>
             </w:rPr>
-            <m:t>O=</m:t>
-          </m:r>
-          <m:r>
-            <w:rPr>
-              <w:rFonts w:ascii="Cambria Math" w:hAnsi="Cambria Math"/>
-            </w:rPr>
-            <m:t>Distancia Objet</m:t>
-          </m:r>
-          <m:r>
-            <w:rPr>
-              <w:rFonts w:ascii="Cambria Math" w:hAnsi="Cambria Math"/>
-            </w:rPr>
-            <m:t>o</m:t>
-          </m:r>
-          <m:r>
+            <m:t>O=Distancia Objeto</m:t>
+          </m:r>
+          <m:r>
+            <m:rPr>
+              <m:sty m:val="p"/>
+            </m:rPr>
             <w:rPr>
               <w:rFonts w:ascii="Cambria Math" w:hAnsi="Cambria Math"/>
             </w:rPr>
@@ -1184,21 +1183,12 @@
             <w:rPr>
               <w:rFonts w:ascii="Cambria Math" w:hAnsi="Cambria Math"/>
             </w:rPr>
-            <m:t>i=</m:t>
-          </m:r>
-          <m:r>
-            <w:rPr>
-              <w:rFonts w:ascii="Cambria Math" w:hAnsi="Cambria Math"/>
-            </w:rPr>
-            <m:t>Distancia image</m:t>
-          </m:r>
-          <m:r>
-            <w:rPr>
-              <w:rFonts w:ascii="Cambria Math" w:hAnsi="Cambria Math"/>
-            </w:rPr>
-            <m:t>n</m:t>
-          </m:r>
-          <m:r>
+            <m:t>i=Distancia imagen</m:t>
+          </m:r>
+          <m:r>
+            <m:rPr>
+              <m:sty m:val="p"/>
+            </m:rPr>
             <w:rPr>
               <w:rFonts w:ascii="Cambria Math" w:hAnsi="Cambria Math"/>
             </w:rPr>
@@ -1210,15 +1200,12 @@
             <w:rPr>
               <w:rFonts w:ascii="Cambria Math" w:hAnsi="Cambria Math"/>
             </w:rPr>
-            <m:t>f=</m:t>
-          </m:r>
-          <m:r>
-            <w:rPr>
-              <w:rFonts w:ascii="Cambria Math" w:hAnsi="Cambria Math"/>
-            </w:rPr>
-            <m:t>Distancia focal</m:t>
-          </m:r>
-          <m:r>
+            <m:t>f=Distancia focal</m:t>
+          </m:r>
+          <m:r>
+            <m:rPr>
+              <m:sty m:val="p"/>
+            </m:rPr>
             <w:rPr>
               <w:rFonts w:ascii="Cambria Math" w:hAnsi="Cambria Math"/>
             </w:rPr>
@@ -1233,6 +1220,9 @@
             <m:t>h=Altura del objeto</m:t>
           </m:r>
           <m:r>
+            <m:rPr>
+              <m:sty m:val="p"/>
+            </m:rPr>
             <w:rPr>
               <w:rFonts w:ascii="Cambria Math" w:hAnsi="Cambria Math"/>
             </w:rPr>
@@ -1273,6 +1263,9 @@
             <m:t>=Altura de la iman</m:t>
           </m:r>
           <m:r>
+            <m:rPr>
+              <m:sty m:val="p"/>
+            </m:rPr>
             <w:rPr>
               <w:rFonts w:ascii="Cambria Math" w:hAnsi="Cambria Math"/>
             </w:rPr>
@@ -1284,15 +1277,12 @@
             <w:rPr>
               <w:rFonts w:ascii="Cambria Math" w:hAnsi="Cambria Math"/>
             </w:rPr>
-            <m:t>P=</m:t>
-          </m:r>
-          <m:r>
-            <w:rPr>
-              <w:rFonts w:ascii="Cambria Math" w:hAnsi="Cambria Math"/>
-            </w:rPr>
-            <m:t>Potencia de la lente</m:t>
-          </m:r>
-          <m:r>
+            <m:t>P=Potencia de la lente</m:t>
+          </m:r>
+          <m:r>
+            <m:rPr>
+              <m:sty m:val="p"/>
+            </m:rPr>
             <w:rPr>
               <w:rFonts w:ascii="Cambria Math" w:hAnsi="Cambria Math"/>
             </w:rPr>
@@ -1304,15 +1294,12 @@
             <w:rPr>
               <w:rFonts w:ascii="Cambria Math" w:hAnsi="Cambria Math"/>
             </w:rPr>
-            <m:t>N=</m:t>
-          </m:r>
-          <m:r>
-            <w:rPr>
-              <w:rFonts w:ascii="Cambria Math" w:hAnsi="Cambria Math"/>
-            </w:rPr>
-            <m:t>Numero de Medidas</m:t>
-          </m:r>
-          <m:r>
+            <m:t>N=Numero de Medidas</m:t>
+          </m:r>
+          <m:r>
+            <m:rPr>
+              <m:sty m:val="p"/>
+            </m:rPr>
             <w:rPr>
               <w:rFonts w:ascii="Cambria Math" w:hAnsi="Cambria Math"/>
             </w:rPr>
@@ -1324,15 +1311,12 @@
             <w:rPr>
               <w:rFonts w:ascii="Cambria Math" w:hAnsi="Cambria Math"/>
             </w:rPr>
-            <m:t>M=</m:t>
-          </m:r>
-          <m:r>
-            <w:rPr>
-              <w:rFonts w:ascii="Cambria Math" w:hAnsi="Cambria Math"/>
-            </w:rPr>
-            <m:t>Aumento</m:t>
-          </m:r>
-          <m:r>
+            <m:t>M=Aumento</m:t>
+          </m:r>
+          <m:r>
+            <m:rPr>
+              <m:sty m:val="p"/>
+            </m:rPr>
             <w:rPr>
               <w:rFonts w:ascii="Cambria Math" w:hAnsi="Cambria Math"/>
             </w:rPr>
@@ -1370,15 +1354,12 @@
             <w:rPr>
               <w:rFonts w:ascii="Cambria Math" w:hAnsi="Cambria Math"/>
             </w:rPr>
-            <m:t>=</m:t>
-          </m:r>
-          <m:r>
-            <w:rPr>
-              <w:rFonts w:ascii="Cambria Math" w:hAnsi="Cambria Math"/>
-            </w:rPr>
-            <m:t>Aumento en funcion de O y i</m:t>
-          </m:r>
-          <m:r>
+            <m:t>=Aumento en funcion de O y i</m:t>
+          </m:r>
+          <m:r>
+            <m:rPr>
+              <m:sty m:val="p"/>
+            </m:rPr>
             <w:rPr>
               <w:rFonts w:ascii="Cambria Math" w:hAnsi="Cambria Math"/>
             </w:rPr>
@@ -1416,13 +1397,7 @@
             <w:rPr>
               <w:rFonts w:ascii="Cambria Math" w:hAnsi="Cambria Math"/>
             </w:rPr>
-            <m:t>=</m:t>
-          </m:r>
-          <m:r>
-            <w:rPr>
-              <w:rFonts w:ascii="Cambria Math" w:hAnsi="Cambria Math"/>
-            </w:rPr>
-            <m:t xml:space="preserve">Aumento en funcion de h y </m:t>
+            <m:t xml:space="preserve">=Aumento en funcion de h y </m:t>
           </m:r>
           <m:sSup>
             <m:sSupPr>
@@ -1451,6 +1426,9 @@
             </m:sup>
           </m:sSup>
           <m:r>
+            <m:rPr>
+              <m:sty m:val="p"/>
+            </m:rPr>
             <w:rPr>
               <w:rFonts w:ascii="Cambria Math" w:hAnsi="Cambria Math"/>
             </w:rPr>
@@ -1513,6 +1491,9 @@
         </m:oMathParaPr>
         <m:oMath>
           <m:r>
+            <m:rPr>
+              <m:sty m:val="p"/>
+            </m:rPr>
             <w:rPr>
               <w:rFonts w:ascii="Cambria Math" w:hAnsi="Cambria Math"/>
             </w:rPr>
@@ -1658,6 +1639,9 @@
             </m:den>
           </m:f>
           <m:r>
+            <m:rPr>
+              <m:sty m:val="p"/>
+            </m:rPr>
             <w:rPr>
               <w:rFonts w:ascii="Cambria Math" w:hAnsi="Cambria Math"/>
             </w:rPr>
@@ -2032,6 +2016,12 @@
                 </w:rPr>
                 <m:t>f</m:t>
               </m:r>
+              <m:r>
+                <w:rPr>
+                  <w:rFonts w:ascii="Cambria Math" w:hAnsi="Cambria Math"/>
+                </w:rPr>
+                <m:t>[m]</m:t>
+              </m:r>
             </m:den>
           </m:f>
         </m:oMath>
@@ -2105,6 +2095,9 @@
             </m:den>
           </m:f>
           <m:r>
+            <m:rPr>
+              <m:sty m:val="p"/>
+            </m:rPr>
             <w:br/>
           </m:r>
         </m:oMath>
@@ -2196,6 +2189,9 @@
             </m:den>
           </m:f>
           <m:r>
+            <m:rPr>
+              <m:sty m:val="p"/>
+            </m:rPr>
             <w:rPr>
               <w:rFonts w:ascii="Cambria Math" w:hAnsi="Cambria Math"/>
             </w:rPr>
@@ -2393,20 +2389,11 @@
             <w:rPr>
               <w:rFonts w:ascii="Cambria Math" w:hAnsi="Cambria Math"/>
             </w:rPr>
-            <m:t xml:space="preserve">Metodo </m:t>
+            <m:t>Metodo Bessel</m:t>
           </m:r>
           <m:r>
             <m:rPr>
-              <m:sty m:val="bi"/>
-            </m:rPr>
-            <w:rPr>
-              <w:rFonts w:ascii="Cambria Math" w:hAnsi="Cambria Math"/>
-            </w:rPr>
-            <m:t>Bessel</m:t>
-          </m:r>
-          <m:r>
-            <m:rPr>
-              <m:sty m:val="bi"/>
+              <m:sty m:val="p"/>
             </m:rPr>
             <w:rPr>
               <w:rFonts w:ascii="Cambria Math" w:hAnsi="Cambria Math"/>
@@ -2422,6 +2409,9 @@
             <m:t>e= Distancia entre lente para imagen agrandada y lente para imagen disminuida</m:t>
           </m:r>
           <m:r>
+            <m:rPr>
+              <m:sty m:val="p"/>
+            </m:rPr>
             <w:rPr>
               <w:rFonts w:ascii="Cambria Math" w:hAnsi="Cambria Math"/>
             </w:rPr>
@@ -2435,6 +2425,90 @@
             </w:rPr>
             <m:t>a=Distancai entre imagen y objeto.</m:t>
           </m:r>
+          <m:r>
+            <w:rPr>
+              <w:rFonts w:ascii="Cambria Math" w:hAnsi="Cambria Math"/>
+            </w:rPr>
+            <m:t>(100 cm)</m:t>
+          </m:r>
+        </m:oMath>
+      </m:oMathPara>
+    </w:p>
+    <w:p>
+      <w:pPr>
+        <w:pStyle w:val="Textbody"/>
+      </w:pPr>
+      <m:oMathPara>
+        <m:oMath>
+          <m:acc>
+            <m:accPr>
+              <m:chr m:val="̅"/>
+              <m:ctrlPr>
+                <w:rPr>
+                  <w:rFonts w:ascii="Cambria Math" w:hAnsi="Cambria Math"/>
+                  <w:i/>
+                </w:rPr>
+              </m:ctrlPr>
+            </m:accPr>
+            <m:e>
+              <m:r>
+                <w:rPr>
+                  <w:rFonts w:ascii="Cambria Math" w:hAnsi="Cambria Math"/>
+                </w:rPr>
+                <m:t>e</m:t>
+              </m:r>
+            </m:e>
+          </m:acc>
+          <m:r>
+            <w:rPr>
+              <w:rFonts w:ascii="Cambria Math" w:hAnsi="Cambria Math"/>
+            </w:rPr>
+            <m:t>=</m:t>
+          </m:r>
+          <m:f>
+            <m:fPr>
+              <m:ctrlPr>
+                <w:rPr>
+                  <w:rFonts w:ascii="Cambria Math" w:hAnsi="Cambria Math"/>
+                  <w:i/>
+                </w:rPr>
+              </m:ctrlPr>
+            </m:fPr>
+            <m:num>
+              <m:nary>
+                <m:naryPr>
+                  <m:chr m:val="∑"/>
+                  <m:limLoc m:val="undOvr"/>
+                  <m:subHide m:val="1"/>
+                  <m:supHide m:val="1"/>
+                  <m:ctrlPr>
+                    <w:rPr>
+                      <w:rFonts w:ascii="Cambria Math" w:hAnsi="Cambria Math"/>
+                      <w:i/>
+                    </w:rPr>
+                  </m:ctrlPr>
+                </m:naryPr>
+                <m:sub/>
+                <m:sup/>
+                <m:e>
+                  <m:r>
+                    <w:rPr>
+                      <w:rFonts w:ascii="Cambria Math" w:hAnsi="Cambria Math"/>
+                    </w:rPr>
+                    <m:t>e</m:t>
+                  </m:r>
+                </m:e>
+              </m:nary>
+            </m:num>
+            <m:den>
+              <m:r>
+                <w:rPr>
+                  <w:rFonts w:ascii="Cambria Math" w:hAnsi="Cambria Math"/>
+                </w:rPr>
+                <m:t>N</m:t>
+              </m:r>
+            </m:den>
+          </m:f>
         </m:oMath>
       </m:oMathPara>
     </w:p>
@@ -2589,7 +2663,1865 @@
         </m:oMath>
       </m:oMathPara>
     </w:p>
-    <w:p/>
+    <w:p>
+      <w:pPr>
+        <w:pStyle w:val="Heading1"/>
+      </w:pPr>
+      <w:proofErr w:type="spellStart"/>
+      <w:r>
+        <w:lastRenderedPageBreak/>
+        <w:t>Calculos</w:t>
+      </w:r>
+      <w:proofErr w:type="spellEnd"/>
+      <w:r>
+        <w:t xml:space="preserve"> </w:t>
+      </w:r>
+      <w:proofErr w:type="spellStart"/>
+      <w:r>
+        <w:t>Metodo</w:t>
+      </w:r>
+      <w:proofErr w:type="spellEnd"/>
+      <w:r>
+        <w:t xml:space="preserve"> Directo</w:t>
+      </w:r>
+    </w:p>
+    <w:p>
+      <w:pPr>
+        <w:pStyle w:val="Textbody"/>
+      </w:pPr>
+      <m:oMathPara>
+        <m:oMath>
+          <m:r>
+            <w:rPr>
+              <w:rFonts w:ascii="Cambria Math" w:hAnsi="Cambria Math"/>
+            </w:rPr>
+            <m:t>O=</m:t>
+          </m:r>
+          <m:f>
+            <m:fPr>
+              <m:ctrlPr>
+                <w:rPr>
+                  <w:rFonts w:ascii="Cambria Math" w:hAnsi="Cambria Math"/>
+                  <w:i/>
+                </w:rPr>
+              </m:ctrlPr>
+            </m:fPr>
+            <m:num>
+              <m:nary>
+                <m:naryPr>
+                  <m:chr m:val="∑"/>
+                  <m:limLoc m:val="undOvr"/>
+                  <m:subHide m:val="1"/>
+                  <m:supHide m:val="1"/>
+                  <m:ctrlPr>
+                    <w:rPr>
+                      <w:rFonts w:ascii="Cambria Math" w:hAnsi="Cambria Math"/>
+                      <w:i/>
+                    </w:rPr>
+                  </m:ctrlPr>
+                </m:naryPr>
+                <m:sub/>
+                <m:sup/>
+                <m:e>
+                  <m:sSub>
+                    <m:sSubPr>
+                      <m:ctrlPr>
+                        <w:rPr>
+                          <w:rFonts w:ascii="Cambria Math" w:hAnsi="Cambria Math"/>
+                          <w:i/>
+                        </w:rPr>
+                      </m:ctrlPr>
+                    </m:sSubPr>
+                    <m:e>
+                      <m:r>
+                        <w:rPr>
+                          <w:rFonts w:ascii="Cambria Math" w:hAnsi="Cambria Math"/>
+                        </w:rPr>
+                        <m:t>O</m:t>
+                      </m:r>
+                    </m:e>
+                    <m:sub>
+                      <m:r>
+                        <w:rPr>
+                          <w:rFonts w:ascii="Cambria Math" w:hAnsi="Cambria Math"/>
+                        </w:rPr>
+                        <m:t>0</m:t>
+                      </m:r>
+                      <m:r>
+                        <w:rPr>
+                          <w:rFonts w:ascii="Cambria Math" w:hAnsi="Cambria Math"/>
+                          <w:lang w:val="es-ES"/>
+                        </w:rPr>
+                        <m:t>º</m:t>
+                      </m:r>
+                    </m:sub>
+                  </m:sSub>
+                  <m:r>
+                    <w:rPr>
+                      <w:rFonts w:ascii="Cambria Math" w:hAnsi="Cambria Math"/>
+                    </w:rPr>
+                    <m:t>+</m:t>
+                  </m:r>
+                  <m:nary>
+                    <m:naryPr>
+                      <m:chr m:val="∑"/>
+                      <m:limLoc m:val="undOvr"/>
+                      <m:subHide m:val="1"/>
+                      <m:supHide m:val="1"/>
+                      <m:ctrlPr>
+                        <w:rPr>
+                          <w:rFonts w:ascii="Cambria Math" w:hAnsi="Cambria Math"/>
+                          <w:i/>
+                        </w:rPr>
+                      </m:ctrlPr>
+                    </m:naryPr>
+                    <m:sub/>
+                    <m:sup/>
+                    <m:e>
+                      <m:sSub>
+                        <m:sSubPr>
+                          <m:ctrlPr>
+                            <w:rPr>
+                              <w:rFonts w:ascii="Cambria Math" w:hAnsi="Cambria Math"/>
+                              <w:i/>
+                            </w:rPr>
+                          </m:ctrlPr>
+                        </m:sSubPr>
+                        <m:e>
+                          <m:r>
+                            <w:rPr>
+                              <w:rFonts w:ascii="Cambria Math" w:hAnsi="Cambria Math"/>
+                            </w:rPr>
+                            <m:t>O</m:t>
+                          </m:r>
+                        </m:e>
+                        <m:sub>
+                          <m:r>
+                            <w:rPr>
+                              <w:rFonts w:ascii="Cambria Math" w:hAnsi="Cambria Math"/>
+                            </w:rPr>
+                            <m:t>180º</m:t>
+                          </m:r>
+                        </m:sub>
+                      </m:sSub>
+                    </m:e>
+                  </m:nary>
+                </m:e>
+              </m:nary>
+            </m:num>
+            <m:den>
+              <m:r>
+                <w:rPr>
+                  <w:rFonts w:ascii="Cambria Math" w:hAnsi="Cambria Math"/>
+                </w:rPr>
+                <m:t>2*N</m:t>
+              </m:r>
+            </m:den>
+          </m:f>
+          <m:r>
+            <w:rPr>
+              <w:rFonts w:ascii="Cambria Math" w:hAnsi="Cambria Math"/>
+            </w:rPr>
+            <m:t>=</m:t>
+          </m:r>
+          <m:f>
+            <m:fPr>
+              <m:ctrlPr>
+                <w:rPr>
+                  <w:rFonts w:ascii="Cambria Math" w:hAnsi="Cambria Math"/>
+                  <w:i/>
+                </w:rPr>
+              </m:ctrlPr>
+            </m:fPr>
+            <m:num>
+              <m:r>
+                <w:rPr>
+                  <w:rFonts w:ascii="Cambria Math" w:hAnsi="Cambria Math"/>
+                </w:rPr>
+                <m:t>139.1+139.7</m:t>
+              </m:r>
+            </m:num>
+            <m:den>
+              <m:r>
+                <w:rPr>
+                  <w:rFonts w:ascii="Cambria Math" w:hAnsi="Cambria Math"/>
+                </w:rPr>
+                <m:t>2*5</m:t>
+              </m:r>
+            </m:den>
+          </m:f>
+          <m:r>
+            <w:rPr>
+              <w:rFonts w:ascii="Cambria Math" w:hAnsi="Cambria Math"/>
+            </w:rPr>
+            <w:br/>
+          </m:r>
+        </m:oMath>
+        <m:oMath>
+          <m:r>
+            <m:rPr>
+              <m:sty m:val="bi"/>
+            </m:rPr>
+            <w:rPr>
+              <w:rFonts w:ascii="Cambria Math" w:hAnsi="Cambria Math"/>
+            </w:rPr>
+            <m:t xml:space="preserve">O=27.88 </m:t>
+          </m:r>
+          <m:d>
+            <m:dPr>
+              <m:begChr m:val="["/>
+              <m:endChr m:val="]"/>
+              <m:ctrlPr>
+                <w:rPr>
+                  <w:rFonts w:ascii="Cambria Math" w:hAnsi="Cambria Math"/>
+                  <w:b/>
+                  <w:bCs/>
+                  <w:i/>
+                </w:rPr>
+              </m:ctrlPr>
+            </m:dPr>
+            <m:e>
+              <m:r>
+                <m:rPr>
+                  <m:sty m:val="bi"/>
+                </m:rPr>
+                <w:rPr>
+                  <w:rFonts w:ascii="Cambria Math" w:hAnsi="Cambria Math"/>
+                </w:rPr>
+                <m:t>cm</m:t>
+              </m:r>
+            </m:e>
+          </m:d>
+          <m:r>
+            <w:rPr>
+              <w:rFonts w:ascii="Cambria Math" w:hAnsi="Cambria Math"/>
+            </w:rPr>
+            <w:br/>
+          </m:r>
+        </m:oMath>
+        <m:oMath>
+          <m:r>
+            <w:rPr>
+              <w:rFonts w:ascii="Cambria Math" w:hAnsi="Cambria Math"/>
+            </w:rPr>
+            <m:t>i=</m:t>
+          </m:r>
+          <m:f>
+            <m:fPr>
+              <m:ctrlPr>
+                <w:rPr>
+                  <w:rFonts w:ascii="Cambria Math" w:hAnsi="Cambria Math"/>
+                  <w:i/>
+                </w:rPr>
+              </m:ctrlPr>
+            </m:fPr>
+            <m:num>
+              <m:nary>
+                <m:naryPr>
+                  <m:chr m:val="∑"/>
+                  <m:limLoc m:val="undOvr"/>
+                  <m:subHide m:val="1"/>
+                  <m:supHide m:val="1"/>
+                  <m:ctrlPr>
+                    <w:rPr>
+                      <w:rFonts w:ascii="Cambria Math" w:hAnsi="Cambria Math"/>
+                      <w:i/>
+                    </w:rPr>
+                  </m:ctrlPr>
+                </m:naryPr>
+                <m:sub/>
+                <m:sup/>
+                <m:e>
+                  <m:sSub>
+                    <m:sSubPr>
+                      <m:ctrlPr>
+                        <w:rPr>
+                          <w:rFonts w:ascii="Cambria Math" w:hAnsi="Cambria Math"/>
+                          <w:i/>
+                        </w:rPr>
+                      </m:ctrlPr>
+                    </m:sSubPr>
+                    <m:e>
+                      <m:r>
+                        <w:rPr>
+                          <w:rFonts w:ascii="Cambria Math" w:hAnsi="Cambria Math"/>
+                        </w:rPr>
+                        <m:t>i</m:t>
+                      </m:r>
+                    </m:e>
+                    <m:sub>
+                      <m:r>
+                        <w:rPr>
+                          <w:rFonts w:ascii="Cambria Math" w:hAnsi="Cambria Math"/>
+                        </w:rPr>
+                        <m:t>0</m:t>
+                      </m:r>
+                      <m:r>
+                        <w:rPr>
+                          <w:rFonts w:ascii="Cambria Math" w:hAnsi="Cambria Math"/>
+                          <w:lang w:val="es-ES"/>
+                        </w:rPr>
+                        <m:t>º</m:t>
+                      </m:r>
+                    </m:sub>
+                  </m:sSub>
+                  <m:r>
+                    <w:rPr>
+                      <w:rFonts w:ascii="Cambria Math" w:hAnsi="Cambria Math"/>
+                    </w:rPr>
+                    <m:t>+</m:t>
+                  </m:r>
+                  <m:nary>
+                    <m:naryPr>
+                      <m:chr m:val="∑"/>
+                      <m:limLoc m:val="undOvr"/>
+                      <m:subHide m:val="1"/>
+                      <m:supHide m:val="1"/>
+                      <m:ctrlPr>
+                        <w:rPr>
+                          <w:rFonts w:ascii="Cambria Math" w:hAnsi="Cambria Math"/>
+                          <w:i/>
+                        </w:rPr>
+                      </m:ctrlPr>
+                    </m:naryPr>
+                    <m:sub/>
+                    <m:sup/>
+                    <m:e>
+                      <m:sSub>
+                        <m:sSubPr>
+                          <m:ctrlPr>
+                            <w:rPr>
+                              <w:rFonts w:ascii="Cambria Math" w:hAnsi="Cambria Math"/>
+                              <w:i/>
+                            </w:rPr>
+                          </m:ctrlPr>
+                        </m:sSubPr>
+                        <m:e>
+                          <m:r>
+                            <w:rPr>
+                              <w:rFonts w:ascii="Cambria Math" w:hAnsi="Cambria Math"/>
+                            </w:rPr>
+                            <m:t>i</m:t>
+                          </m:r>
+                        </m:e>
+                        <m:sub>
+                          <m:r>
+                            <w:rPr>
+                              <w:rFonts w:ascii="Cambria Math" w:hAnsi="Cambria Math"/>
+                            </w:rPr>
+                            <m:t>180º</m:t>
+                          </m:r>
+                        </m:sub>
+                      </m:sSub>
+                    </m:e>
+                  </m:nary>
+                </m:e>
+              </m:nary>
+            </m:num>
+            <m:den>
+              <m:r>
+                <w:rPr>
+                  <w:rFonts w:ascii="Cambria Math" w:hAnsi="Cambria Math"/>
+                </w:rPr>
+                <m:t>2*N</m:t>
+              </m:r>
+            </m:den>
+          </m:f>
+          <m:r>
+            <w:rPr>
+              <w:rFonts w:ascii="Cambria Math" w:hAnsi="Cambria Math"/>
+            </w:rPr>
+            <m:t>=</m:t>
+          </m:r>
+          <m:f>
+            <m:fPr>
+              <m:ctrlPr>
+                <w:rPr>
+                  <w:rFonts w:ascii="Cambria Math" w:hAnsi="Cambria Math"/>
+                  <w:i/>
+                </w:rPr>
+              </m:ctrlPr>
+            </m:fPr>
+            <m:num>
+              <m:r>
+                <w:rPr>
+                  <w:rFonts w:ascii="Cambria Math" w:hAnsi="Cambria Math"/>
+                </w:rPr>
+                <m:t>360.9+360.3</m:t>
+              </m:r>
+            </m:num>
+            <m:den>
+              <m:r>
+                <w:rPr>
+                  <w:rFonts w:ascii="Cambria Math" w:hAnsi="Cambria Math"/>
+                </w:rPr>
+                <m:t>2*5</m:t>
+              </m:r>
+            </m:den>
+          </m:f>
+          <m:r>
+            <w:rPr>
+              <w:rFonts w:ascii="Cambria Math" w:hAnsi="Cambria Math"/>
+            </w:rPr>
+            <w:br/>
+          </m:r>
+        </m:oMath>
+        <m:oMath>
+          <m:r>
+            <m:rPr>
+              <m:sty m:val="bi"/>
+            </m:rPr>
+            <w:rPr>
+              <w:rFonts w:ascii="Cambria Math" w:hAnsi="Cambria Math"/>
+            </w:rPr>
+            <m:t xml:space="preserve">i=72.12 </m:t>
+          </m:r>
+          <m:d>
+            <m:dPr>
+              <m:begChr m:val="["/>
+              <m:endChr m:val="]"/>
+              <m:ctrlPr>
+                <w:rPr>
+                  <w:rFonts w:ascii="Cambria Math" w:hAnsi="Cambria Math"/>
+                  <w:b/>
+                  <w:bCs/>
+                  <w:i/>
+                </w:rPr>
+              </m:ctrlPr>
+            </m:dPr>
+            <m:e>
+              <m:r>
+                <m:rPr>
+                  <m:sty m:val="bi"/>
+                </m:rPr>
+                <w:rPr>
+                  <w:rFonts w:ascii="Cambria Math" w:hAnsi="Cambria Math"/>
+                </w:rPr>
+                <m:t>cm</m:t>
+              </m:r>
+            </m:e>
+          </m:d>
+          <m:r>
+            <w:rPr>
+              <w:rFonts w:ascii="Cambria Math" w:hAnsi="Cambria Math"/>
+            </w:rPr>
+            <w:br/>
+          </m:r>
+        </m:oMath>
+        <m:oMath>
+          <m:r>
+            <w:rPr>
+              <w:rFonts w:ascii="Cambria Math" w:hAnsi="Cambria Math"/>
+            </w:rPr>
+            <m:t>f=</m:t>
+          </m:r>
+          <m:sSup>
+            <m:sSupPr>
+              <m:ctrlPr>
+                <w:rPr>
+                  <w:rFonts w:ascii="Cambria Math" w:hAnsi="Cambria Math"/>
+                  <w:i/>
+                </w:rPr>
+              </m:ctrlPr>
+            </m:sSupPr>
+            <m:e>
+              <m:d>
+                <m:dPr>
+                  <m:ctrlPr>
+                    <w:rPr>
+                      <w:rFonts w:ascii="Cambria Math" w:hAnsi="Cambria Math"/>
+                      <w:i/>
+                    </w:rPr>
+                  </m:ctrlPr>
+                </m:dPr>
+                <m:e>
+                  <m:f>
+                    <m:fPr>
+                      <m:ctrlPr>
+                        <w:rPr>
+                          <w:rFonts w:ascii="Cambria Math" w:hAnsi="Cambria Math"/>
+                          <w:i/>
+                        </w:rPr>
+                      </m:ctrlPr>
+                    </m:fPr>
+                    <m:num>
+                      <m:r>
+                        <w:rPr>
+                          <w:rFonts w:ascii="Cambria Math" w:hAnsi="Cambria Math"/>
+                        </w:rPr>
+                        <m:t>1</m:t>
+                      </m:r>
+                    </m:num>
+                    <m:den>
+                      <m:r>
+                        <w:rPr>
+                          <w:rFonts w:ascii="Cambria Math" w:hAnsi="Cambria Math"/>
+                        </w:rPr>
+                        <m:t>O</m:t>
+                      </m:r>
+                    </m:den>
+                  </m:f>
+                  <m:r>
+                    <w:rPr>
+                      <w:rFonts w:ascii="Cambria Math" w:hAnsi="Cambria Math"/>
+                    </w:rPr>
+                    <m:t>+</m:t>
+                  </m:r>
+                  <m:f>
+                    <m:fPr>
+                      <m:ctrlPr>
+                        <w:rPr>
+                          <w:rFonts w:ascii="Cambria Math" w:hAnsi="Cambria Math"/>
+                          <w:i/>
+                        </w:rPr>
+                      </m:ctrlPr>
+                    </m:fPr>
+                    <m:num>
+                      <m:r>
+                        <w:rPr>
+                          <w:rFonts w:ascii="Cambria Math" w:hAnsi="Cambria Math"/>
+                        </w:rPr>
+                        <m:t>1</m:t>
+                      </m:r>
+                    </m:num>
+                    <m:den>
+                      <m:r>
+                        <w:rPr>
+                          <w:rFonts w:ascii="Cambria Math" w:hAnsi="Cambria Math"/>
+                        </w:rPr>
+                        <m:t>i</m:t>
+                      </m:r>
+                    </m:den>
+                  </m:f>
+                </m:e>
+              </m:d>
+            </m:e>
+            <m:sup>
+              <m:r>
+                <w:rPr>
+                  <w:rFonts w:ascii="Cambria Math" w:hAnsi="Cambria Math"/>
+                </w:rPr>
+                <m:t>-1</m:t>
+              </m:r>
+            </m:sup>
+          </m:sSup>
+          <m:r>
+            <w:rPr>
+              <w:rFonts w:ascii="Cambria Math" w:hAnsi="Cambria Math"/>
+            </w:rPr>
+            <m:t>=</m:t>
+          </m:r>
+          <m:sSup>
+            <m:sSupPr>
+              <m:ctrlPr>
+                <w:rPr>
+                  <w:rFonts w:ascii="Cambria Math" w:hAnsi="Cambria Math"/>
+                  <w:i/>
+                </w:rPr>
+              </m:ctrlPr>
+            </m:sSupPr>
+            <m:e>
+              <m:d>
+                <m:dPr>
+                  <m:ctrlPr>
+                    <w:rPr>
+                      <w:rFonts w:ascii="Cambria Math" w:hAnsi="Cambria Math"/>
+                      <w:i/>
+                    </w:rPr>
+                  </m:ctrlPr>
+                </m:dPr>
+                <m:e>
+                  <m:f>
+                    <m:fPr>
+                      <m:ctrlPr>
+                        <w:rPr>
+                          <w:rFonts w:ascii="Cambria Math" w:hAnsi="Cambria Math"/>
+                          <w:i/>
+                        </w:rPr>
+                      </m:ctrlPr>
+                    </m:fPr>
+                    <m:num>
+                      <m:r>
+                        <w:rPr>
+                          <w:rFonts w:ascii="Cambria Math" w:hAnsi="Cambria Math"/>
+                        </w:rPr>
+                        <m:t>1</m:t>
+                      </m:r>
+                    </m:num>
+                    <m:den>
+                      <m:r>
+                        <w:rPr>
+                          <w:rFonts w:ascii="Cambria Math" w:hAnsi="Cambria Math"/>
+                        </w:rPr>
+                        <m:t>27.88</m:t>
+                      </m:r>
+                    </m:den>
+                  </m:f>
+                  <m:r>
+                    <w:rPr>
+                      <w:rFonts w:ascii="Cambria Math" w:hAnsi="Cambria Math"/>
+                    </w:rPr>
+                    <m:t>+</m:t>
+                  </m:r>
+                  <m:f>
+                    <m:fPr>
+                      <m:ctrlPr>
+                        <w:rPr>
+                          <w:rFonts w:ascii="Cambria Math" w:hAnsi="Cambria Math"/>
+                          <w:i/>
+                        </w:rPr>
+                      </m:ctrlPr>
+                    </m:fPr>
+                    <m:num>
+                      <m:r>
+                        <w:rPr>
+                          <w:rFonts w:ascii="Cambria Math" w:hAnsi="Cambria Math"/>
+                        </w:rPr>
+                        <m:t>1</m:t>
+                      </m:r>
+                    </m:num>
+                    <m:den>
+                      <m:r>
+                        <w:rPr>
+                          <w:rFonts w:ascii="Cambria Math" w:hAnsi="Cambria Math"/>
+                        </w:rPr>
+                        <m:t>72.12</m:t>
+                      </m:r>
+                    </m:den>
+                  </m:f>
+                </m:e>
+              </m:d>
+            </m:e>
+            <m:sup>
+              <m:r>
+                <w:rPr>
+                  <w:rFonts w:ascii="Cambria Math" w:hAnsi="Cambria Math"/>
+                </w:rPr>
+                <m:t>-1</m:t>
+              </m:r>
+            </m:sup>
+          </m:sSup>
+          <m:r>
+            <w:rPr>
+              <w:rFonts w:ascii="Cambria Math" w:hAnsi="Cambria Math"/>
+            </w:rPr>
+            <w:br/>
+          </m:r>
+        </m:oMath>
+        <m:oMath>
+          <m:r>
+            <m:rPr>
+              <m:sty m:val="bi"/>
+            </m:rPr>
+            <w:rPr>
+              <w:rFonts w:ascii="Cambria Math" w:hAnsi="Cambria Math"/>
+            </w:rPr>
+            <m:t>f=20.1</m:t>
+          </m:r>
+          <m:d>
+            <m:dPr>
+              <m:begChr m:val="["/>
+              <m:endChr m:val="]"/>
+              <m:ctrlPr>
+                <w:rPr>
+                  <w:rFonts w:ascii="Cambria Math" w:hAnsi="Cambria Math"/>
+                  <w:b/>
+                  <w:bCs/>
+                  <w:i/>
+                </w:rPr>
+              </m:ctrlPr>
+            </m:dPr>
+            <m:e>
+              <m:r>
+                <m:rPr>
+                  <m:sty m:val="bi"/>
+                </m:rPr>
+                <w:rPr>
+                  <w:rFonts w:ascii="Cambria Math" w:hAnsi="Cambria Math"/>
+                </w:rPr>
+                <m:t>cm</m:t>
+              </m:r>
+            </m:e>
+          </m:d>
+          <m:r>
+            <m:rPr>
+              <m:sty m:val="bi"/>
+            </m:rPr>
+            <w:rPr>
+              <w:rFonts w:ascii="Cambria Math" w:hAnsi="Cambria Math"/>
+            </w:rPr>
+            <m:t>=0.201</m:t>
+          </m:r>
+          <m:d>
+            <m:dPr>
+              <m:begChr m:val="["/>
+              <m:endChr m:val="]"/>
+              <m:ctrlPr>
+                <w:rPr>
+                  <w:rFonts w:ascii="Cambria Math" w:hAnsi="Cambria Math"/>
+                  <w:b/>
+                  <w:bCs/>
+                  <w:i/>
+                </w:rPr>
+              </m:ctrlPr>
+            </m:dPr>
+            <m:e>
+              <m:r>
+                <m:rPr>
+                  <m:sty m:val="bi"/>
+                </m:rPr>
+                <w:rPr>
+                  <w:rFonts w:ascii="Cambria Math" w:hAnsi="Cambria Math"/>
+                </w:rPr>
+                <m:t>m</m:t>
+              </m:r>
+            </m:e>
+          </m:d>
+          <m:r>
+            <w:rPr>
+              <w:rFonts w:ascii="Cambria Math" w:hAnsi="Cambria Math"/>
+            </w:rPr>
+            <w:br/>
+          </m:r>
+        </m:oMath>
+        <m:oMath>
+          <m:r>
+            <w:rPr>
+              <w:rFonts w:ascii="Cambria Math" w:hAnsi="Cambria Math"/>
+            </w:rPr>
+            <m:t>P=</m:t>
+          </m:r>
+          <m:f>
+            <m:fPr>
+              <m:ctrlPr>
+                <w:rPr>
+                  <w:rFonts w:ascii="Cambria Math" w:hAnsi="Cambria Math"/>
+                  <w:i/>
+                </w:rPr>
+              </m:ctrlPr>
+            </m:fPr>
+            <m:num>
+              <m:r>
+                <w:rPr>
+                  <w:rFonts w:ascii="Cambria Math" w:hAnsi="Cambria Math"/>
+                </w:rPr>
+                <m:t>1</m:t>
+              </m:r>
+            </m:num>
+            <m:den>
+              <m:r>
+                <w:rPr>
+                  <w:rFonts w:ascii="Cambria Math" w:hAnsi="Cambria Math"/>
+                </w:rPr>
+                <m:t>f</m:t>
+              </m:r>
+              <m:d>
+                <m:dPr>
+                  <m:begChr m:val="["/>
+                  <m:endChr m:val="]"/>
+                  <m:ctrlPr>
+                    <w:rPr>
+                      <w:rFonts w:ascii="Cambria Math" w:hAnsi="Cambria Math"/>
+                      <w:i/>
+                    </w:rPr>
+                  </m:ctrlPr>
+                </m:dPr>
+                <m:e>
+                  <m:r>
+                    <w:rPr>
+                      <w:rFonts w:ascii="Cambria Math" w:hAnsi="Cambria Math"/>
+                    </w:rPr>
+                    <m:t>m</m:t>
+                  </m:r>
+                </m:e>
+              </m:d>
+            </m:den>
+          </m:f>
+          <m:r>
+            <w:rPr>
+              <w:rFonts w:ascii="Cambria Math" w:hAnsi="Cambria Math"/>
+            </w:rPr>
+            <m:t>=</m:t>
+          </m:r>
+          <m:f>
+            <m:fPr>
+              <m:ctrlPr>
+                <w:rPr>
+                  <w:rFonts w:ascii="Cambria Math" w:hAnsi="Cambria Math"/>
+                  <w:i/>
+                </w:rPr>
+              </m:ctrlPr>
+            </m:fPr>
+            <m:num>
+              <m:r>
+                <w:rPr>
+                  <w:rFonts w:ascii="Cambria Math" w:hAnsi="Cambria Math"/>
+                </w:rPr>
+                <m:t>1</m:t>
+              </m:r>
+            </m:num>
+            <m:den>
+              <m:r>
+                <w:rPr>
+                  <w:rFonts w:ascii="Cambria Math" w:hAnsi="Cambria Math"/>
+                </w:rPr>
+                <m:t>0.201</m:t>
+              </m:r>
+            </m:den>
+          </m:f>
+          <m:r>
+            <w:rPr>
+              <w:rFonts w:ascii="Cambria Math" w:hAnsi="Cambria Math"/>
+            </w:rPr>
+            <w:br/>
+          </m:r>
+        </m:oMath>
+        <m:oMath>
+          <m:r>
+            <m:rPr>
+              <m:sty m:val="bi"/>
+            </m:rPr>
+            <w:rPr>
+              <w:rFonts w:ascii="Cambria Math" w:hAnsi="Cambria Math"/>
+            </w:rPr>
+            <m:t xml:space="preserve">P=4.97 D </m:t>
+          </m:r>
+          <m:r>
+            <w:rPr>
+              <w:rFonts w:ascii="Cambria Math" w:hAnsi="Cambria Math"/>
+            </w:rPr>
+            <w:br/>
+          </m:r>
+        </m:oMath>
+        <m:oMath>
+          <m:sSub>
+            <m:sSubPr>
+              <m:ctrlPr>
+                <w:rPr>
+                  <w:rFonts w:ascii="Cambria Math" w:hAnsi="Cambria Math"/>
+                  <w:i/>
+                </w:rPr>
+              </m:ctrlPr>
+            </m:sSubPr>
+            <m:e>
+              <m:r>
+                <w:rPr>
+                  <w:rFonts w:ascii="Cambria Math" w:hAnsi="Cambria Math"/>
+                </w:rPr>
+                <m:t>M</m:t>
+              </m:r>
+            </m:e>
+            <m:sub>
+              <m:r>
+                <w:rPr>
+                  <w:rFonts w:ascii="Cambria Math" w:hAnsi="Cambria Math"/>
+                </w:rPr>
+                <m:t>io</m:t>
+              </m:r>
+            </m:sub>
+          </m:sSub>
+          <m:r>
+            <w:rPr>
+              <w:rFonts w:ascii="Cambria Math" w:hAnsi="Cambria Math"/>
+            </w:rPr>
+            <m:t>=-</m:t>
+          </m:r>
+          <m:f>
+            <m:fPr>
+              <m:ctrlPr>
+                <w:rPr>
+                  <w:rFonts w:ascii="Cambria Math" w:hAnsi="Cambria Math"/>
+                  <w:i/>
+                </w:rPr>
+              </m:ctrlPr>
+            </m:fPr>
+            <m:num>
+              <m:r>
+                <w:rPr>
+                  <w:rFonts w:ascii="Cambria Math" w:hAnsi="Cambria Math"/>
+                </w:rPr>
+                <m:t>72.12</m:t>
+              </m:r>
+            </m:num>
+            <m:den>
+              <m:r>
+                <w:rPr>
+                  <w:rFonts w:ascii="Cambria Math" w:hAnsi="Cambria Math"/>
+                </w:rPr>
+                <m:t>27.88</m:t>
+              </m:r>
+            </m:den>
+          </m:f>
+          <m:r>
+            <m:rPr>
+              <m:sty m:val="p"/>
+            </m:rPr>
+            <w:rPr>
+              <w:rFonts w:ascii="Cambria Math"/>
+            </w:rPr>
+            <w:br/>
+          </m:r>
+        </m:oMath>
+        <m:oMath>
+          <m:sSub>
+            <m:sSubPr>
+              <m:ctrlPr>
+                <w:rPr>
+                  <w:rFonts w:ascii="Cambria Math" w:hAnsi="Cambria Math"/>
+                  <w:b/>
+                  <w:bCs/>
+                  <w:i/>
+                </w:rPr>
+              </m:ctrlPr>
+            </m:sSubPr>
+            <m:e>
+              <m:r>
+                <m:rPr>
+                  <m:sty m:val="bi"/>
+                </m:rPr>
+                <w:rPr>
+                  <w:rFonts w:ascii="Cambria Math" w:hAnsi="Cambria Math"/>
+                </w:rPr>
+                <m:t>M</m:t>
+              </m:r>
+            </m:e>
+            <m:sub>
+              <m:r>
+                <m:rPr>
+                  <m:sty m:val="bi"/>
+                </m:rPr>
+                <w:rPr>
+                  <w:rFonts w:ascii="Cambria Math" w:hAnsi="Cambria Math"/>
+                </w:rPr>
+                <m:t>io</m:t>
+              </m:r>
+            </m:sub>
+          </m:sSub>
+          <m:r>
+            <m:rPr>
+              <m:sty m:val="b"/>
+            </m:rPr>
+            <w:rPr>
+              <w:rFonts w:ascii="Cambria Math"/>
+            </w:rPr>
+            <m:t>=</m:t>
+          </m:r>
+          <m:r>
+            <m:rPr>
+              <m:sty m:val="b"/>
+            </m:rPr>
+            <w:rPr>
+              <w:rFonts w:ascii="Cambria Math"/>
+            </w:rPr>
+            <m:t>-</m:t>
+          </m:r>
+          <m:r>
+            <m:rPr>
+              <m:sty m:val="b"/>
+            </m:rPr>
+            <w:rPr>
+              <w:rFonts w:ascii="Cambria Math"/>
+            </w:rPr>
+            <m:t>2.61</m:t>
+          </m:r>
+          <m:r>
+            <m:rPr>
+              <m:sty m:val="p"/>
+            </m:rPr>
+            <w:br/>
+          </m:r>
+        </m:oMath>
+        <m:oMath>
+          <m:sSubSup>
+            <m:sSubSupPr>
+              <m:ctrlPr>
+                <w:rPr>
+                  <w:rFonts w:ascii="Cambria Math" w:hAnsi="Cambria Math"/>
+                  <w:i/>
+                </w:rPr>
+              </m:ctrlPr>
+            </m:sSubSupPr>
+            <m:e>
+              <m:r>
+                <w:rPr>
+                  <w:rFonts w:ascii="Cambria Math" w:hAnsi="Cambria Math"/>
+                </w:rPr>
+                <m:t>M</m:t>
+              </m:r>
+            </m:e>
+            <m:sub>
+              <m:r>
+                <w:rPr>
+                  <w:rFonts w:ascii="Cambria Math" w:hAnsi="Cambria Math"/>
+                </w:rPr>
+                <m:t>hh</m:t>
+              </m:r>
+            </m:sub>
+            <m:sup>
+              <m:r>
+                <w:rPr>
+                  <w:rFonts w:ascii="Cambria Math" w:hAnsi="Cambria Math"/>
+                </w:rPr>
+                <m:t>'</m:t>
+              </m:r>
+            </m:sup>
+          </m:sSubSup>
+          <m:r>
+            <w:rPr>
+              <w:rFonts w:ascii="Cambria Math" w:hAnsi="Cambria Math"/>
+            </w:rPr>
+            <m:t>=</m:t>
+          </m:r>
+          <m:f>
+            <m:fPr>
+              <m:ctrlPr>
+                <w:rPr>
+                  <w:rFonts w:ascii="Cambria Math" w:hAnsi="Cambria Math"/>
+                  <w:i/>
+                </w:rPr>
+              </m:ctrlPr>
+            </m:fPr>
+            <m:num>
+              <m:sSup>
+                <m:sSupPr>
+                  <m:ctrlPr>
+                    <w:rPr>
+                      <w:rFonts w:ascii="Cambria Math" w:hAnsi="Cambria Math"/>
+                      <w:i/>
+                    </w:rPr>
+                  </m:ctrlPr>
+                </m:sSupPr>
+                <m:e>
+                  <m:r>
+                    <w:rPr>
+                      <w:rFonts w:ascii="Cambria Math" w:hAnsi="Cambria Math"/>
+                    </w:rPr>
+                    <m:t>h</m:t>
+                  </m:r>
+                </m:e>
+                <m:sup>
+                  <m:r>
+                    <w:rPr>
+                      <w:rFonts w:ascii="Cambria Math" w:hAnsi="Cambria Math"/>
+                    </w:rPr>
+                    <m:t>'</m:t>
+                  </m:r>
+                </m:sup>
+              </m:sSup>
+            </m:num>
+            <m:den>
+              <m:r>
+                <w:rPr>
+                  <w:rFonts w:ascii="Cambria Math" w:hAnsi="Cambria Math"/>
+                </w:rPr>
+                <m:t>h</m:t>
+              </m:r>
+            </m:den>
+          </m:f>
+          <m:r>
+            <m:rPr>
+              <m:sty m:val="p"/>
+            </m:rPr>
+            <w:rPr>
+              <w:rFonts w:ascii="Cambria Math" w:hAnsi="Cambria Math"/>
+            </w:rPr>
+            <m:t>=</m:t>
+          </m:r>
+          <m:f>
+            <m:fPr>
+              <m:ctrlPr>
+                <w:rPr>
+                  <w:rFonts w:ascii="Cambria Math" w:hAnsi="Cambria Math"/>
+                </w:rPr>
+              </m:ctrlPr>
+            </m:fPr>
+            <m:num>
+              <m:r>
+                <w:rPr>
+                  <w:rFonts w:ascii="Cambria Math" w:hAnsi="Cambria Math"/>
+                </w:rPr>
+                <m:t>-5.8</m:t>
+              </m:r>
+              <m:ctrlPr>
+                <w:rPr>
+                  <w:rFonts w:ascii="Cambria Math" w:hAnsi="Cambria Math"/>
+                  <w:i/>
+                </w:rPr>
+              </m:ctrlPr>
+            </m:num>
+            <m:den>
+              <m:r>
+                <w:rPr>
+                  <w:rFonts w:ascii="Cambria Math" w:hAnsi="Cambria Math"/>
+                </w:rPr>
+                <m:t>2.5</m:t>
+              </m:r>
+            </m:den>
+          </m:f>
+          <m:r>
+            <m:rPr>
+              <m:sty m:val="p"/>
+            </m:rPr>
+            <w:rPr>
+              <w:rFonts w:ascii="Cambria Math" w:hAnsi="Cambria Math"/>
+            </w:rPr>
+            <w:br/>
+          </m:r>
+        </m:oMath>
+        <m:oMath>
+          <m:sSubSup>
+            <m:sSubSupPr>
+              <m:ctrlPr>
+                <w:rPr>
+                  <w:rFonts w:ascii="Cambria Math" w:hAnsi="Cambria Math"/>
+                  <w:b/>
+                  <w:bCs/>
+                  <w:i/>
+                </w:rPr>
+              </m:ctrlPr>
+            </m:sSubSupPr>
+            <m:e>
+              <m:r>
+                <m:rPr>
+                  <m:sty m:val="bi"/>
+                </m:rPr>
+                <w:rPr>
+                  <w:rFonts w:ascii="Cambria Math" w:hAnsi="Cambria Math"/>
+                </w:rPr>
+                <m:t>M</m:t>
+              </m:r>
+            </m:e>
+            <m:sub>
+              <m:r>
+                <m:rPr>
+                  <m:sty m:val="bi"/>
+                </m:rPr>
+                <w:rPr>
+                  <w:rFonts w:ascii="Cambria Math" w:hAnsi="Cambria Math"/>
+                </w:rPr>
+                <m:t>hh</m:t>
+              </m:r>
+            </m:sub>
+            <m:sup>
+              <m:r>
+                <m:rPr>
+                  <m:sty m:val="bi"/>
+                </m:rPr>
+                <w:rPr>
+                  <w:rFonts w:ascii="Cambria Math" w:hAnsi="Cambria Math"/>
+                </w:rPr>
+                <m:t>'</m:t>
+              </m:r>
+            </m:sup>
+          </m:sSubSup>
+          <m:r>
+            <m:rPr>
+              <m:sty m:val="b"/>
+            </m:rPr>
+            <w:rPr>
+              <w:rFonts w:ascii="Cambria Math" w:hAnsi="Cambria Math"/>
+            </w:rPr>
+            <m:t>=-2.64</m:t>
+          </m:r>
+          <m:r>
+            <m:rPr>
+              <m:sty m:val="p"/>
+            </m:rPr>
+            <w:rPr>
+              <w:rFonts w:ascii="Cambria Math" w:hAnsi="Cambria Math"/>
+            </w:rPr>
+            <w:br/>
+          </m:r>
+        </m:oMath>
+        <m:oMath>
+          <m:sSub>
+            <m:sSubPr>
+              <m:ctrlPr>
+                <w:rPr>
+                  <w:rFonts w:ascii="Cambria Math" w:eastAsia="Microsoft YaHei" w:hAnsi="Cambria Math"/>
+                  <w:i/>
+                  <w:lang w:val="es-ES"/>
+                </w:rPr>
+              </m:ctrlPr>
+            </m:sSubPr>
+            <m:e>
+              <m:r>
+                <w:rPr>
+                  <w:rFonts w:ascii="Cambria Math" w:eastAsia="Microsoft YaHei" w:hAnsi="Cambria Math"/>
+                  <w:lang w:val="es-ES"/>
+                </w:rPr>
+                <m:t>ε</m:t>
+              </m:r>
+            </m:e>
+            <m:sub>
+              <m:r>
+                <w:rPr>
+                  <w:rFonts w:ascii="Cambria Math" w:eastAsia="Microsoft YaHei" w:hAnsi="Cambria Math"/>
+                  <w:lang w:val="es-ES"/>
+                </w:rPr>
+                <m:t>%</m:t>
+              </m:r>
+            </m:sub>
+          </m:sSub>
+          <m:r>
+            <w:rPr>
+              <w:rFonts w:ascii="Cambria Math" w:hAnsi="Cambria Math"/>
+            </w:rPr>
+            <m:t>=</m:t>
+          </m:r>
+          <m:f>
+            <m:fPr>
+              <m:ctrlPr>
+                <w:rPr>
+                  <w:rFonts w:ascii="Cambria Math" w:hAnsi="Cambria Math"/>
+                  <w:i/>
+                </w:rPr>
+              </m:ctrlPr>
+            </m:fPr>
+            <m:num>
+              <m:sSub>
+                <m:sSubPr>
+                  <m:ctrlPr>
+                    <w:rPr>
+                      <w:rFonts w:ascii="Cambria Math" w:hAnsi="Cambria Math"/>
+                      <w:i/>
+                    </w:rPr>
+                  </m:ctrlPr>
+                </m:sSubPr>
+                <m:e>
+                  <m:r>
+                    <w:rPr>
+                      <w:rFonts w:ascii="Cambria Math" w:hAnsi="Cambria Math"/>
+                    </w:rPr>
+                    <m:t>M</m:t>
+                  </m:r>
+                </m:e>
+                <m:sub>
+                  <m:r>
+                    <w:rPr>
+                      <w:rFonts w:ascii="Cambria Math" w:hAnsi="Cambria Math"/>
+                    </w:rPr>
+                    <m:t>io</m:t>
+                  </m:r>
+                </m:sub>
+              </m:sSub>
+              <m:r>
+                <w:rPr>
+                  <w:rFonts w:ascii="Cambria Math" w:hAnsi="Cambria Math"/>
+                </w:rPr>
+                <m:t>-</m:t>
+              </m:r>
+              <m:sSub>
+                <m:sSubPr>
+                  <m:ctrlPr>
+                    <w:rPr>
+                      <w:rFonts w:ascii="Cambria Math" w:hAnsi="Cambria Math"/>
+                      <w:i/>
+                    </w:rPr>
+                  </m:ctrlPr>
+                </m:sSubPr>
+                <m:e>
+                  <m:r>
+                    <w:rPr>
+                      <w:rFonts w:ascii="Cambria Math" w:hAnsi="Cambria Math"/>
+                    </w:rPr>
+                    <m:t>M</m:t>
+                  </m:r>
+                </m:e>
+                <m:sub>
+                  <m:r>
+                    <w:rPr>
+                      <w:rFonts w:ascii="Cambria Math" w:hAnsi="Cambria Math"/>
+                    </w:rPr>
+                    <m:t>h</m:t>
+                  </m:r>
+                  <m:sSup>
+                    <m:sSupPr>
+                      <m:ctrlPr>
+                        <w:rPr>
+                          <w:rFonts w:ascii="Cambria Math" w:hAnsi="Cambria Math"/>
+                          <w:i/>
+                        </w:rPr>
+                      </m:ctrlPr>
+                    </m:sSupPr>
+                    <m:e>
+                      <m:r>
+                        <w:rPr>
+                          <w:rFonts w:ascii="Cambria Math" w:hAnsi="Cambria Math"/>
+                        </w:rPr>
+                        <m:t>h</m:t>
+                      </m:r>
+                    </m:e>
+                    <m:sup>
+                      <m:r>
+                        <w:rPr>
+                          <w:rFonts w:ascii="Cambria Math" w:hAnsi="Cambria Math"/>
+                        </w:rPr>
+                        <m:t>'</m:t>
+                      </m:r>
+                    </m:sup>
+                  </m:sSup>
+                </m:sub>
+              </m:sSub>
+              <m:r>
+                <w:rPr>
+                  <w:rFonts w:ascii="Cambria Math" w:hAnsi="Cambria Math"/>
+                </w:rPr>
+                <m:t xml:space="preserve"> </m:t>
+              </m:r>
+            </m:num>
+            <m:den>
+              <m:sSub>
+                <m:sSubPr>
+                  <m:ctrlPr>
+                    <w:rPr>
+                      <w:rFonts w:ascii="Cambria Math" w:hAnsi="Cambria Math"/>
+                      <w:i/>
+                    </w:rPr>
+                  </m:ctrlPr>
+                </m:sSubPr>
+                <m:e>
+                  <m:r>
+                    <w:rPr>
+                      <w:rFonts w:ascii="Cambria Math" w:hAnsi="Cambria Math"/>
+                    </w:rPr>
+                    <m:t>M</m:t>
+                  </m:r>
+                </m:e>
+                <m:sub>
+                  <m:r>
+                    <w:rPr>
+                      <w:rFonts w:ascii="Cambria Math" w:hAnsi="Cambria Math"/>
+                    </w:rPr>
+                    <m:t>io</m:t>
+                  </m:r>
+                </m:sub>
+              </m:sSub>
+            </m:den>
+          </m:f>
+          <m:r>
+            <w:rPr>
+              <w:rFonts w:ascii="Cambria Math" w:hAnsi="Cambria Math"/>
+            </w:rPr>
+            <m:t>*100%</m:t>
+          </m:r>
+          <m:r>
+            <w:rPr>
+              <w:rFonts w:ascii="Cambria Math" w:hAnsi="Cambria Math"/>
+            </w:rPr>
+            <m:t>=</m:t>
+          </m:r>
+          <m:f>
+            <m:fPr>
+              <m:ctrlPr>
+                <w:rPr>
+                  <w:rFonts w:ascii="Cambria Math" w:hAnsi="Cambria Math"/>
+                  <w:i/>
+                </w:rPr>
+              </m:ctrlPr>
+            </m:fPr>
+            <m:num>
+              <m:r>
+                <w:rPr>
+                  <w:rFonts w:ascii="Cambria Math" w:hAnsi="Cambria Math"/>
+                </w:rPr>
+                <m:t>-2.61-</m:t>
+              </m:r>
+              <m:d>
+                <m:dPr>
+                  <m:ctrlPr>
+                    <w:rPr>
+                      <w:rFonts w:ascii="Cambria Math" w:hAnsi="Cambria Math"/>
+                      <w:i/>
+                    </w:rPr>
+                  </m:ctrlPr>
+                </m:dPr>
+                <m:e>
+                  <m:r>
+                    <w:rPr>
+                      <w:rFonts w:ascii="Cambria Math" w:hAnsi="Cambria Math"/>
+                    </w:rPr>
+                    <m:t>-2.64</m:t>
+                  </m:r>
+                </m:e>
+              </m:d>
+            </m:num>
+            <m:den>
+              <m:r>
+                <w:rPr>
+                  <w:rFonts w:ascii="Cambria Math" w:hAnsi="Cambria Math"/>
+                </w:rPr>
+                <m:t>-2.61</m:t>
+              </m:r>
+            </m:den>
+          </m:f>
+          <m:r>
+            <w:rPr>
+              <w:rFonts w:ascii="Cambria Math" w:hAnsi="Cambria Math"/>
+            </w:rPr>
+            <m:t>*100%</m:t>
+          </m:r>
+          <m:r>
+            <w:rPr>
+              <w:rFonts w:ascii="Cambria Math" w:hAnsi="Cambria Math"/>
+            </w:rPr>
+            <w:br/>
+          </m:r>
+        </m:oMath>
+        <m:oMath>
+          <m:sSub>
+            <m:sSubPr>
+              <m:ctrlPr>
+                <w:rPr>
+                  <w:rFonts w:ascii="Cambria Math" w:eastAsia="Microsoft YaHei" w:hAnsi="Cambria Math"/>
+                  <w:b/>
+                  <w:bCs/>
+                  <w:i/>
+                  <w:lang w:val="es-ES"/>
+                </w:rPr>
+              </m:ctrlPr>
+            </m:sSubPr>
+            <m:e>
+              <m:r>
+                <m:rPr>
+                  <m:sty m:val="bi"/>
+                </m:rPr>
+                <w:rPr>
+                  <w:rFonts w:ascii="Cambria Math" w:eastAsia="Microsoft YaHei" w:hAnsi="Cambria Math"/>
+                  <w:lang w:val="es-ES"/>
+                </w:rPr>
+                <m:t>ε</m:t>
+              </m:r>
+            </m:e>
+            <m:sub>
+              <m:r>
+                <m:rPr>
+                  <m:sty m:val="bi"/>
+                </m:rPr>
+                <w:rPr>
+                  <w:rFonts w:ascii="Cambria Math" w:eastAsia="Microsoft YaHei" w:hAnsi="Cambria Math"/>
+                  <w:lang w:val="es-ES"/>
+                </w:rPr>
+                <m:t>%</m:t>
+              </m:r>
+            </m:sub>
+          </m:sSub>
+          <m:r>
+            <m:rPr>
+              <m:sty m:val="bi"/>
+            </m:rPr>
+            <w:rPr>
+              <w:rFonts w:ascii="Cambria Math" w:hAnsi="Cambria Math"/>
+            </w:rPr>
+            <m:t>=2%</m:t>
+          </m:r>
+        </m:oMath>
+      </m:oMathPara>
+    </w:p>
+    <w:p>
+      <w:pPr>
+        <w:pStyle w:val="Heading1"/>
+      </w:pPr>
+      <w:proofErr w:type="spellStart"/>
+      <w:r>
+        <w:t>Calculos</w:t>
+      </w:r>
+      <w:proofErr w:type="spellEnd"/>
+      <w:r>
+        <w:t xml:space="preserve"> método Bessel</w:t>
+      </w:r>
+    </w:p>
+    <w:p>
+      <w:pPr>
+        <w:pStyle w:val="Textbody"/>
+      </w:pPr>
+      <m:oMathPara>
+        <m:oMath>
+          <m:r>
+            <w:rPr>
+              <w:rFonts w:ascii="Cambria Math" w:hAnsi="Cambria Math"/>
+            </w:rPr>
+            <m:t>f=</m:t>
+          </m:r>
+          <m:f>
+            <m:fPr>
+              <m:ctrlPr>
+                <w:rPr>
+                  <w:rFonts w:ascii="Cambria Math" w:hAnsi="Cambria Math"/>
+                  <w:i/>
+                </w:rPr>
+              </m:ctrlPr>
+            </m:fPr>
+            <m:num>
+              <m:r>
+                <w:rPr>
+                  <w:rFonts w:ascii="Cambria Math" w:hAnsi="Cambria Math"/>
+                </w:rPr>
+                <m:t>1</m:t>
+              </m:r>
+            </m:num>
+            <m:den>
+              <m:r>
+                <w:rPr>
+                  <w:rFonts w:ascii="Cambria Math" w:hAnsi="Cambria Math"/>
+                </w:rPr>
+                <m:t>4</m:t>
+              </m:r>
+            </m:den>
+          </m:f>
+          <m:r>
+            <w:rPr>
+              <w:rFonts w:ascii="Cambria Math" w:hAnsi="Cambria Math"/>
+            </w:rPr>
+            <m:t>*</m:t>
+          </m:r>
+          <m:d>
+            <m:dPr>
+              <m:ctrlPr>
+                <w:rPr>
+                  <w:rFonts w:ascii="Cambria Math" w:hAnsi="Cambria Math"/>
+                  <w:i/>
+                </w:rPr>
+              </m:ctrlPr>
+            </m:dPr>
+            <m:e>
+              <m:r>
+                <w:rPr>
+                  <w:rFonts w:ascii="Cambria Math" w:hAnsi="Cambria Math"/>
+                </w:rPr>
+                <m:t>a-</m:t>
+              </m:r>
+              <m:f>
+                <m:fPr>
+                  <m:ctrlPr>
+                    <w:rPr>
+                      <w:rFonts w:ascii="Cambria Math" w:hAnsi="Cambria Math"/>
+                      <w:i/>
+                    </w:rPr>
+                  </m:ctrlPr>
+                </m:fPr>
+                <m:num>
+                  <m:sSup>
+                    <m:sSupPr>
+                      <m:ctrlPr>
+                        <w:rPr>
+                          <w:rFonts w:ascii="Cambria Math" w:hAnsi="Cambria Math"/>
+                          <w:i/>
+                        </w:rPr>
+                      </m:ctrlPr>
+                    </m:sSupPr>
+                    <m:e>
+                      <m:r>
+                        <w:rPr>
+                          <w:rFonts w:ascii="Cambria Math" w:hAnsi="Cambria Math"/>
+                        </w:rPr>
+                        <m:t>e</m:t>
+                      </m:r>
+                    </m:e>
+                    <m:sup>
+                      <m:r>
+                        <w:rPr>
+                          <w:rFonts w:ascii="Cambria Math" w:hAnsi="Cambria Math"/>
+                        </w:rPr>
+                        <m:t>2</m:t>
+                      </m:r>
+                    </m:sup>
+                  </m:sSup>
+                </m:num>
+                <m:den>
+                  <m:r>
+                    <w:rPr>
+                      <w:rFonts w:ascii="Cambria Math" w:hAnsi="Cambria Math"/>
+                    </w:rPr>
+                    <m:t>a</m:t>
+                  </m:r>
+                </m:den>
+              </m:f>
+            </m:e>
+          </m:d>
+          <m:r>
+            <w:rPr>
+              <w:rFonts w:ascii="Cambria Math" w:hAnsi="Cambria Math"/>
+            </w:rPr>
+            <m:t>=</m:t>
+          </m:r>
+          <m:f>
+            <m:fPr>
+              <m:ctrlPr>
+                <w:rPr>
+                  <w:rFonts w:ascii="Cambria Math" w:hAnsi="Cambria Math"/>
+                  <w:i/>
+                </w:rPr>
+              </m:ctrlPr>
+            </m:fPr>
+            <m:num>
+              <m:r>
+                <w:rPr>
+                  <w:rFonts w:ascii="Cambria Math" w:hAnsi="Cambria Math"/>
+                </w:rPr>
+                <m:t>1</m:t>
+              </m:r>
+            </m:num>
+            <m:den>
+              <m:r>
+                <w:rPr>
+                  <w:rFonts w:ascii="Cambria Math" w:hAnsi="Cambria Math"/>
+                </w:rPr>
+                <m:t>4</m:t>
+              </m:r>
+            </m:den>
+          </m:f>
+          <m:r>
+            <w:rPr>
+              <w:rFonts w:ascii="Cambria Math" w:hAnsi="Cambria Math"/>
+            </w:rPr>
+            <m:t>*</m:t>
+          </m:r>
+          <m:d>
+            <m:dPr>
+              <m:ctrlPr>
+                <w:rPr>
+                  <w:rFonts w:ascii="Cambria Math" w:hAnsi="Cambria Math"/>
+                  <w:i/>
+                </w:rPr>
+              </m:ctrlPr>
+            </m:dPr>
+            <m:e>
+              <m:r>
+                <w:rPr>
+                  <w:rFonts w:ascii="Cambria Math" w:hAnsi="Cambria Math"/>
+                </w:rPr>
+                <m:t>100</m:t>
+              </m:r>
+              <m:r>
+                <w:rPr>
+                  <w:rFonts w:ascii="Cambria Math" w:hAnsi="Cambria Math"/>
+                </w:rPr>
+                <m:t>-</m:t>
+              </m:r>
+              <m:f>
+                <m:fPr>
+                  <m:ctrlPr>
+                    <w:rPr>
+                      <w:rFonts w:ascii="Cambria Math" w:hAnsi="Cambria Math"/>
+                      <w:i/>
+                    </w:rPr>
+                  </m:ctrlPr>
+                </m:fPr>
+                <m:num>
+                  <m:sSup>
+                    <m:sSupPr>
+                      <m:ctrlPr>
+                        <w:rPr>
+                          <w:rFonts w:ascii="Cambria Math" w:hAnsi="Cambria Math"/>
+                          <w:i/>
+                        </w:rPr>
+                      </m:ctrlPr>
+                    </m:sSupPr>
+                    <m:e>
+                      <m:r>
+                        <w:rPr>
+                          <w:rFonts w:ascii="Cambria Math" w:hAnsi="Cambria Math"/>
+                        </w:rPr>
+                        <m:t>44.6</m:t>
+                      </m:r>
+                    </m:e>
+                    <m:sup>
+                      <m:r>
+                        <w:rPr>
+                          <w:rFonts w:ascii="Cambria Math" w:hAnsi="Cambria Math"/>
+                        </w:rPr>
+                        <m:t>2</m:t>
+                      </m:r>
+                    </m:sup>
+                  </m:sSup>
+                </m:num>
+                <m:den>
+                  <m:r>
+                    <w:rPr>
+                      <w:rFonts w:ascii="Cambria Math" w:hAnsi="Cambria Math"/>
+                    </w:rPr>
+                    <m:t>100</m:t>
+                  </m:r>
+                </m:den>
+              </m:f>
+            </m:e>
+          </m:d>
+          <m:r>
+            <w:rPr>
+              <w:rFonts w:ascii="Cambria Math" w:hAnsi="Cambria Math"/>
+            </w:rPr>
+            <m:t>=</m:t>
+          </m:r>
+          <m:r>
+            <w:rPr>
+              <w:rFonts w:ascii="Cambria Math" w:hAnsi="Cambria Math"/>
+            </w:rPr>
+            <w:br/>
+          </m:r>
+        </m:oMath>
+        <m:oMath>
+          <m:r>
+            <w:rPr>
+              <w:rFonts w:ascii="Cambria Math" w:hAnsi="Cambria Math"/>
+            </w:rPr>
+            <m:t>f=20.03</m:t>
+          </m:r>
+          <m:r>
+            <w:br/>
+          </m:r>
+        </m:oMath>
+        <m:oMath>
+          <m:acc>
+            <m:accPr>
+              <m:chr m:val="̅"/>
+              <m:ctrlPr>
+                <w:rPr>
+                  <w:rFonts w:ascii="Cambria Math" w:hAnsi="Cambria Math"/>
+                  <w:i/>
+                </w:rPr>
+              </m:ctrlPr>
+            </m:accPr>
+            <m:e>
+              <m:r>
+                <w:rPr>
+                  <w:rFonts w:ascii="Cambria Math" w:hAnsi="Cambria Math"/>
+                </w:rPr>
+                <m:t>e</m:t>
+              </m:r>
+            </m:e>
+          </m:acc>
+          <m:r>
+            <w:rPr>
+              <w:rFonts w:ascii="Cambria Math" w:hAnsi="Cambria Math"/>
+            </w:rPr>
+            <m:t>=</m:t>
+          </m:r>
+          <m:f>
+            <m:fPr>
+              <m:ctrlPr>
+                <w:rPr>
+                  <w:rFonts w:ascii="Cambria Math" w:hAnsi="Cambria Math"/>
+                  <w:i/>
+                </w:rPr>
+              </m:ctrlPr>
+            </m:fPr>
+            <m:num>
+              <m:nary>
+                <m:naryPr>
+                  <m:chr m:val="∑"/>
+                  <m:limLoc m:val="undOvr"/>
+                  <m:subHide m:val="1"/>
+                  <m:supHide m:val="1"/>
+                  <m:ctrlPr>
+                    <w:rPr>
+                      <w:rFonts w:ascii="Cambria Math" w:hAnsi="Cambria Math"/>
+                      <w:i/>
+                    </w:rPr>
+                  </m:ctrlPr>
+                </m:naryPr>
+                <m:sub/>
+                <m:sup/>
+                <m:e>
+                  <m:r>
+                    <w:rPr>
+                      <w:rFonts w:ascii="Cambria Math" w:hAnsi="Cambria Math"/>
+                    </w:rPr>
+                    <m:t>e</m:t>
+                  </m:r>
+                </m:e>
+              </m:nary>
+            </m:num>
+            <m:den>
+              <m:r>
+                <w:rPr>
+                  <w:rFonts w:ascii="Cambria Math" w:hAnsi="Cambria Math"/>
+                </w:rPr>
+                <m:t>N</m:t>
+              </m:r>
+            </m:den>
+          </m:f>
+          <m:r>
+            <w:rPr>
+              <w:rFonts w:ascii="Cambria Math" w:hAnsi="Cambria Math"/>
+            </w:rPr>
+            <m:t>=</m:t>
+          </m:r>
+          <m:f>
+            <m:fPr>
+              <m:ctrlPr>
+                <w:rPr>
+                  <w:rFonts w:ascii="Cambria Math" w:hAnsi="Cambria Math"/>
+                  <w:i/>
+                </w:rPr>
+              </m:ctrlPr>
+            </m:fPr>
+            <m:num>
+              <m:r>
+                <w:rPr>
+                  <w:rFonts w:ascii="Cambria Math" w:hAnsi="Cambria Math"/>
+                </w:rPr>
+                <m:t>231.1</m:t>
+              </m:r>
+            </m:num>
+            <m:den>
+              <m:r>
+                <w:rPr>
+                  <w:rFonts w:ascii="Cambria Math" w:hAnsi="Cambria Math"/>
+                </w:rPr>
+                <m:t>5</m:t>
+              </m:r>
+            </m:den>
+          </m:f>
+          <m:r>
+            <w:rPr>
+              <w:rFonts w:ascii="Cambria Math" w:hAnsi="Cambria Math"/>
+            </w:rPr>
+            <w:br/>
+          </m:r>
+        </m:oMath>
+        <m:oMath>
+          <m:acc>
+            <m:accPr>
+              <m:chr m:val="̅"/>
+              <m:ctrlPr>
+                <w:rPr>
+                  <w:rFonts w:ascii="Cambria Math" w:hAnsi="Cambria Math"/>
+                  <w:i/>
+                </w:rPr>
+              </m:ctrlPr>
+            </m:accPr>
+            <m:e>
+              <m:r>
+                <w:rPr>
+                  <w:rFonts w:ascii="Cambria Math" w:hAnsi="Cambria Math"/>
+                </w:rPr>
+                <m:t>e</m:t>
+              </m:r>
+            </m:e>
+          </m:acc>
+          <m:r>
+            <w:rPr>
+              <w:rFonts w:ascii="Cambria Math" w:hAnsi="Cambria Math"/>
+            </w:rPr>
+            <m:t>=44.62 [cm]</m:t>
+          </m:r>
+        </m:oMath>
+      </m:oMathPara>
+    </w:p>
+    <w:p>
+      <w:pPr>
+        <w:jc w:val="left"/>
+        <w:rPr>
+          <w:rFonts w:ascii="Liberation Serif" w:hAnsi="Liberation Serif" w:cs="Mangal"/>
+          <w:sz w:val="24"/>
+          <w:szCs w:val="24"/>
+        </w:rPr>
+      </w:pPr>
+      <w:r>
+        <w:br w:type="page"/>
+      </w:r>
+    </w:p>
     <w:p>
       <w:pPr>
         <w:pStyle w:val="Heading2"/>
@@ -2774,13 +4706,7 @@
                       <w:rPr>
                         <w:rFonts w:ascii="Cambria Math" w:hAnsi="Cambria Math"/>
                       </w:rPr>
-                      <m:t>18</m:t>
-                    </m:r>
-                    <m:r>
-                      <w:rPr>
-                        <w:rFonts w:ascii="Cambria Math" w:hAnsi="Cambria Math"/>
-                      </w:rPr>
-                      <m:t>0º</m:t>
+                      <m:t>180º</m:t>
                     </m:r>
                   </m:sub>
                 </m:sSub>
@@ -2826,13 +4752,7 @@
                       <w:rPr>
                         <w:rFonts w:ascii="Cambria Math" w:hAnsi="Cambria Math"/>
                       </w:rPr>
-                      <m:t>18</m:t>
-                    </m:r>
-                    <m:r>
-                      <w:rPr>
-                        <w:rFonts w:ascii="Cambria Math" w:hAnsi="Cambria Math"/>
-                      </w:rPr>
-                      <m:t>0º</m:t>
+                      <m:t>180º</m:t>
                     </m:r>
                   </m:sub>
                 </m:sSub>
@@ -3595,13 +5515,7 @@
                   <w:rPr>
                     <w:rFonts w:ascii="Cambria Math" w:hAnsi="Cambria Math"/>
                   </w:rPr>
-                  <m:t>O</m:t>
-                </m:r>
-                <m:r>
-                  <w:rPr>
-                    <w:rFonts w:ascii="Cambria Math" w:hAnsi="Cambria Math"/>
-                  </w:rPr>
-                  <m:t>[cm]</m:t>
+                  <m:t>O[cm]</m:t>
                 </m:r>
               </m:oMath>
             </m:oMathPara>
@@ -3641,13 +5555,7 @@
                   <w:rPr>
                     <w:rFonts w:ascii="Cambria Math" w:hAnsi="Cambria Math"/>
                   </w:rPr>
-                  <m:t>f</m:t>
-                </m:r>
-                <m:r>
-                  <w:rPr>
-                    <w:rFonts w:ascii="Cambria Math" w:hAnsi="Cambria Math"/>
-                  </w:rPr>
-                  <m:t>[cm]</m:t>
+                  <m:t>f[cm]</m:t>
                 </m:r>
               </m:oMath>
             </m:oMathPara>
@@ -3927,11 +5835,6 @@
     </w:tbl>
     <w:p>
       <w:pPr>
-        <w:pStyle w:val="Textbody"/>
-      </w:pPr>
-    </w:p>
-    <w:p>
-      <w:pPr>
         <w:jc w:val="left"/>
         <w:rPr>
           <w:rFonts w:ascii="Liberation Serif" w:hAnsi="Liberation Serif" w:cs="Mangal"/>
@@ -3939,7 +5842,22 @@
           <w:szCs w:val="24"/>
         </w:rPr>
       </w:pPr>
-      <w:r>
+    </w:p>
+    <w:p>
+      <w:pPr>
+        <w:jc w:val="left"/>
+        <w:rPr>
+          <w:rFonts w:ascii="Liberation Serif" w:hAnsi="Liberation Serif" w:cs="Mangal"/>
+          <w:sz w:val="24"/>
+          <w:szCs w:val="24"/>
+        </w:rPr>
+      </w:pPr>
+      <w:r>
+        <w:rPr>
+          <w:rFonts w:ascii="Liberation Serif" w:hAnsi="Liberation Serif" w:cs="Mangal"/>
+          <w:sz w:val="24"/>
+          <w:szCs w:val="24"/>
+        </w:rPr>
         <w:br w:type="page"/>
       </w:r>
     </w:p>
@@ -4598,7 +6516,10 @@
               <w:pStyle w:val="Textbody"/>
             </w:pPr>
             <w:r>
-              <w:t>20.020</w:t>
+              <w:t>20.0</w:t>
+            </w:r>
+            <w:r>
+              <w:t>3</w:t>
             </w:r>
           </w:p>
         </w:tc>
@@ -4667,25 +6588,23 @@
           <w:szCs w:val="22"/>
         </w:rPr>
         <w:br/>
-        <w:t>Foco = 20.1[cm]</w:t>
-      </w:r>
-    </w:p>
-    <w:p>
-      <w:pPr>
-        <w:pStyle w:val="Textbody"/>
+        <w:t>Foco = 20.1</w:t>
+      </w:r>
+      <w:r>
         <w:rPr>
           <w:rFonts w:ascii="Tahoma" w:hAnsi="Tahoma" w:cs="Tahoma"/>
           <w:sz w:val="22"/>
           <w:szCs w:val="22"/>
         </w:rPr>
-      </w:pPr>
+        <w:t>0</w:t>
+      </w:r>
       <w:r>
         <w:rPr>
           <w:rFonts w:ascii="Tahoma" w:hAnsi="Tahoma" w:cs="Tahoma"/>
           <w:sz w:val="22"/>
           <w:szCs w:val="22"/>
         </w:rPr>
-        <w:t>Por método Bessel:</w:t>
+        <w:t>[cm]</w:t>
       </w:r>
     </w:p>
     <w:p>
@@ -4703,7 +6622,41 @@
           <w:sz w:val="22"/>
           <w:szCs w:val="22"/>
         </w:rPr>
-        <w:t>Foco= 20.02 [cm]</w:t>
+        <w:t>Por método Bessel:</w:t>
+      </w:r>
+    </w:p>
+    <w:p>
+      <w:pPr>
+        <w:pStyle w:val="Textbody"/>
+        <w:rPr>
+          <w:rFonts w:ascii="Tahoma" w:hAnsi="Tahoma" w:cs="Tahoma"/>
+          <w:sz w:val="22"/>
+          <w:szCs w:val="22"/>
+        </w:rPr>
+      </w:pPr>
+      <w:r>
+        <w:rPr>
+          <w:rFonts w:ascii="Tahoma" w:hAnsi="Tahoma" w:cs="Tahoma"/>
+          <w:sz w:val="22"/>
+          <w:szCs w:val="22"/>
+        </w:rPr>
+        <w:t>Foco= 20.0</w:t>
+      </w:r>
+      <w:r>
+        <w:rPr>
+          <w:rFonts w:ascii="Tahoma" w:hAnsi="Tahoma" w:cs="Tahoma"/>
+          <w:sz w:val="22"/>
+          <w:szCs w:val="22"/>
+        </w:rPr>
+        <w:t>3</w:t>
+      </w:r>
+      <w:r>
+        <w:rPr>
+          <w:rFonts w:ascii="Tahoma" w:hAnsi="Tahoma" w:cs="Tahoma"/>
+          <w:sz w:val="22"/>
+          <w:szCs w:val="22"/>
+        </w:rPr>
+        <w:t xml:space="preserve"> [cm]</w:t>
       </w:r>
     </w:p>
     <w:p>

</xml_diff>